<commit_message>
Completed second set of variables. Completed assignment doc.
</commit_message>
<xml_diff>
--- a/Week 1 Coding Assignment.docx
+++ b/Week 1 Coding Assignment.docx
@@ -811,10 +811,10 @@
           <w:noProof/>
         </w:rPr>
         <w:drawing>
-          <wp:inline distT="0" distB="0" distL="0" distR="0" wp14:anchorId="08694DC4" wp14:editId="7DD4970E">
-            <wp:extent cx="5943600" cy="2961005"/>
+          <wp:inline distT="0" distB="0" distL="0" distR="0" wp14:anchorId="26D617CA" wp14:editId="13648CDD">
+            <wp:extent cx="5943600" cy="3337560"/>
             <wp:effectExtent l="0" t="0" r="0" b="0"/>
-            <wp:docPr id="2" name="Picture 2"/>
+            <wp:docPr id="4" name="Picture 4"/>
             <wp:cNvGraphicFramePr>
               <a:graphicFrameLocks xmlns:a="http://schemas.openxmlformats.org/drawingml/2006/main" noChangeAspect="1"/>
             </wp:cNvGraphicFramePr>
@@ -834,7 +834,7 @@
                   <pic:spPr>
                     <a:xfrm>
                       <a:off x="0" y="0"/>
-                      <a:ext cx="5943600" cy="2961005"/>
+                      <a:ext cx="5943600" cy="3337560"/>
                     </a:xfrm>
                     <a:prstGeom prst="rect">
                       <a:avLst/>
@@ -856,28 +856,14 @@
       </w:pPr>
       <w:r>
         <w:rPr>
-          <w:b/>
-          <w:szCs w:val="24"/>
-        </w:rPr>
-        <w:t>Screenshots of Running Application:</w:t>
-      </w:r>
-    </w:p>
-    <w:p>
-      <w:pPr>
-        <w:rPr>
-          <w:b/>
-          <w:szCs w:val="24"/>
-        </w:rPr>
-      </w:pPr>
-      <w:r>
-        <w:rPr>
           <w:noProof/>
         </w:rPr>
+        <w:lastRenderedPageBreak/>
         <w:drawing>
-          <wp:inline distT="0" distB="0" distL="0" distR="0" wp14:anchorId="29E06355" wp14:editId="204F70DF">
-            <wp:extent cx="3819525" cy="628650"/>
-            <wp:effectExtent l="0" t="0" r="9525" b="0"/>
-            <wp:docPr id="3" name="Picture 3"/>
+          <wp:inline distT="0" distB="0" distL="0" distR="0" wp14:anchorId="16E12308" wp14:editId="7C341FFB">
+            <wp:extent cx="6044396" cy="3345083"/>
+            <wp:effectExtent l="0" t="0" r="0" b="8255"/>
+            <wp:docPr id="5" name="Picture 5"/>
             <wp:cNvGraphicFramePr>
               <a:graphicFrameLocks xmlns:a="http://schemas.openxmlformats.org/drawingml/2006/main" noChangeAspect="1"/>
             </wp:cNvGraphicFramePr>
@@ -897,7 +883,7 @@
                   <pic:spPr>
                     <a:xfrm>
                       <a:off x="0" y="0"/>
-                      <a:ext cx="3819525" cy="628650"/>
+                      <a:ext cx="6067717" cy="3357989"/>
                     </a:xfrm>
                     <a:prstGeom prst="rect">
                       <a:avLst/>
@@ -922,6 +908,71 @@
           <w:b/>
           <w:szCs w:val="24"/>
         </w:rPr>
+        <w:t>Screenshots of Running Application:</w:t>
+      </w:r>
+    </w:p>
+    <w:p>
+      <w:pPr>
+        <w:rPr>
+          <w:b/>
+          <w:szCs w:val="24"/>
+        </w:rPr>
+      </w:pPr>
+      <w:r>
+        <w:rPr>
+          <w:noProof/>
+        </w:rPr>
+        <w:drawing>
+          <wp:inline distT="0" distB="0" distL="0" distR="0" wp14:anchorId="3D3C5250" wp14:editId="08C63883">
+            <wp:extent cx="3455043" cy="3224226"/>
+            <wp:effectExtent l="0" t="0" r="0" b="0"/>
+            <wp:docPr id="6" name="Picture 6"/>
+            <wp:cNvGraphicFramePr>
+              <a:graphicFrameLocks xmlns:a="http://schemas.openxmlformats.org/drawingml/2006/main" noChangeAspect="1"/>
+            </wp:cNvGraphicFramePr>
+            <a:graphic xmlns:a="http://schemas.openxmlformats.org/drawingml/2006/main">
+              <a:graphicData uri="http://schemas.openxmlformats.org/drawingml/2006/picture">
+                <pic:pic xmlns:pic="http://schemas.openxmlformats.org/drawingml/2006/picture">
+                  <pic:nvPicPr>
+                    <pic:cNvPr id="1" name=""/>
+                    <pic:cNvPicPr/>
+                  </pic:nvPicPr>
+                  <pic:blipFill>
+                    <a:blip r:embed="rId9"/>
+                    <a:stretch>
+                      <a:fillRect/>
+                    </a:stretch>
+                  </pic:blipFill>
+                  <pic:spPr>
+                    <a:xfrm>
+                      <a:off x="0" y="0"/>
+                      <a:ext cx="3468483" cy="3236768"/>
+                    </a:xfrm>
+                    <a:prstGeom prst="rect">
+                      <a:avLst/>
+                    </a:prstGeom>
+                  </pic:spPr>
+                </pic:pic>
+              </a:graphicData>
+            </a:graphic>
+          </wp:inline>
+        </w:drawing>
+      </w:r>
+      <w:bookmarkStart w:id="0" w:name="_GoBack"/>
+      <w:bookmarkEnd w:id="0"/>
+    </w:p>
+    <w:p>
+      <w:pPr>
+        <w:rPr>
+          <w:b/>
+          <w:szCs w:val="24"/>
+        </w:rPr>
+      </w:pPr>
+      <w:r>
+        <w:rPr>
+          <w:b/>
+          <w:szCs w:val="24"/>
+        </w:rPr>
         <w:t>URL to GitHub Repository:</w:t>
       </w:r>
     </w:p>
@@ -932,7 +983,7 @@
           <w:szCs w:val="24"/>
         </w:rPr>
       </w:pPr>
-      <w:hyperlink r:id="rId9" w:history="1">
+      <w:hyperlink r:id="rId10" w:history="1">
         <w:r>
           <w:rPr>
             <w:rStyle w:val="Hyperlink"/>
@@ -940,12 +991,10 @@
           <w:t>https://github.com/redirwin/promineoWeek1</w:t>
         </w:r>
       </w:hyperlink>
-      <w:bookmarkStart w:id="0" w:name="_GoBack"/>
-      <w:bookmarkEnd w:id="0"/>
     </w:p>
     <w:sectPr>
-      <w:headerReference w:type="default" r:id="rId10"/>
-      <w:footerReference w:type="default" r:id="rId11"/>
+      <w:headerReference w:type="default" r:id="rId11"/>
+      <w:footerReference w:type="default" r:id="rId12"/>
       <w:pgSz w:w="12240" w:h="15840"/>
       <w:pgMar w:top="1440" w:right="1440" w:bottom="1440" w:left="1440" w:header="720" w:footer="720" w:gutter="0"/>
       <w:cols w:space="720"/>
@@ -1398,6 +1447,7 @@
     <w:lsdException w:name="HTML Sample" w:semiHidden="1" w:unhideWhenUsed="1"/>
     <w:lsdException w:name="HTML Typewriter" w:semiHidden="1" w:unhideWhenUsed="1"/>
     <w:lsdException w:name="HTML Variable" w:semiHidden="1" w:unhideWhenUsed="1"/>
+    <w:lsdException w:name="Normal Table" w:semiHidden="1" w:unhideWhenUsed="1"/>
     <w:lsdException w:name="annotation subject" w:semiHidden="1" w:unhideWhenUsed="1"/>
     <w:lsdException w:name="No List" w:semiHidden="1" w:unhideWhenUsed="1"/>
     <w:lsdException w:name="Outline List 1" w:semiHidden="1" w:unhideWhenUsed="1"/>
@@ -1444,8 +1494,10 @@
     <w:lsdException w:name="Table Subtle 2" w:semiHidden="1" w:unhideWhenUsed="1"/>
     <w:lsdException w:name="Table Web 1" w:semiHidden="1" w:unhideWhenUsed="1"/>
     <w:lsdException w:name="Table Web 2" w:semiHidden="1" w:unhideWhenUsed="1"/>
+    <w:lsdException w:name="Table Web 3" w:semiHidden="1" w:unhideWhenUsed="1"/>
     <w:lsdException w:name="Balloon Text" w:semiHidden="1" w:unhideWhenUsed="1"/>
     <w:lsdException w:name="Table Grid" w:uiPriority="39"/>
+    <w:lsdException w:name="Table Theme" w:semiHidden="1" w:unhideWhenUsed="1"/>
     <w:lsdException w:name="Placeholder Text" w:semiHidden="1"/>
     <w:lsdException w:name="No Spacing" w:uiPriority="1" w:qFormat="1"/>
     <w:lsdException w:name="Light Shading" w:uiPriority="60"/>

</xml_diff>